<commit_message>
Update Entrevista APP Juan B.docx
</commit_message>
<xml_diff>
--- a/Entrevista APP Juan B.docx
+++ b/Entrevista APP Juan B.docx
@@ -38,19 +38,7 @@
           <w:shd w:val="clear" w:color="auto" w:fill="FFFFFF"/>
           <w:lang w:val="es-AR"/>
         </w:rPr>
-        <w:t>:</w:t>
-      </w:r>
-      <w:r>
-        <w:rPr>
-          <w:rFonts w:ascii="Times New Roman" w:eastAsia="Times New Roman" w:hAnsi="Times New Roman" w:cs="Times New Roman"/>
-          <w:bCs/>
-          <w:color w:val="282625"/>
-          <w:sz w:val="24"/>
-          <w:szCs w:val="24"/>
-          <w:shd w:val="clear" w:color="auto" w:fill="FFFFFF"/>
-          <w:lang w:val="es-AR"/>
-        </w:rPr>
-        <w:t xml:space="preserve"> Juan </w:t>
+        <w:t xml:space="preserve">: Juan </w:t>
       </w:r>
       <w:proofErr w:type="spellStart"/>
       <w:r>
@@ -670,16 +658,7 @@
           <w:color w:val="282625"/>
           <w:lang w:val="es-AR"/>
         </w:rPr>
-        <w:t xml:space="preserve"> </w:t>
-      </w:r>
-      <w:bookmarkStart w:id="0" w:name="_GoBack"/>
-      <w:bookmarkEnd w:id="0"/>
-      <w:r>
-        <w:rPr>
-          <w:color w:val="282625"/>
-          <w:lang w:val="es-AR"/>
-        </w:rPr>
-        <w:t>es,</w:t>
+        <w:t xml:space="preserve"> es,</w:t>
       </w:r>
       <w:r>
         <w:rPr>
@@ -1577,6 +1556,7 @@
         <w:spacing w:before="240" w:beforeAutospacing="0" w:after="0" w:afterAutospacing="0" w:line="360" w:lineRule="auto"/>
         <w:jc w:val="both"/>
         <w:rPr>
+          <w:b/>
           <w:color w:val="282625"/>
           <w:lang w:val="es-AR"/>
         </w:rPr>
@@ -1804,150 +1784,208 @@
       </w:r>
       <w:r>
         <w:rPr>
-          <w:color w:val="282625"/>
-          <w:lang w:val="es-AR"/>
-        </w:rPr>
-        <w:t>, y</w:t>
-      </w:r>
-      <w:r>
-        <w:rPr>
-          <w:color w:val="282625"/>
+          <w:b/>
+          <w:color w:val="282625"/>
+          <w:lang w:val="es-AR"/>
+        </w:rPr>
+        <w:t xml:space="preserve">, </w:t>
+      </w:r>
+      <w:r>
+        <w:rPr>
+          <w:b/>
+          <w:color w:val="282625"/>
+          <w:highlight w:val="yellow"/>
+          <w:lang w:val="es-AR"/>
+        </w:rPr>
+        <w:t>y</w:t>
+      </w:r>
+      <w:r>
+        <w:rPr>
+          <w:b/>
+          <w:color w:val="282625"/>
+          <w:highlight w:val="yellow"/>
           <w:lang w:val="es-AR"/>
         </w:rPr>
         <w:t>o me amparo en lo que es el cuidado integral, cuidado como acompañamient</w:t>
       </w:r>
       <w:r>
         <w:rPr>
-          <w:color w:val="282625"/>
+          <w:b/>
+          <w:color w:val="282625"/>
+          <w:highlight w:val="yellow"/>
           <w:lang w:val="es-AR"/>
         </w:rPr>
         <w:t>o. Un momento de c</w:t>
       </w:r>
       <w:r>
         <w:rPr>
-          <w:color w:val="282625"/>
+          <w:b/>
+          <w:color w:val="282625"/>
+          <w:highlight w:val="yellow"/>
           <w:lang w:val="es-AR"/>
         </w:rPr>
         <w:t>uidado donde nosotros tenemos que adoptar la lógica integral, eso significa que</w:t>
       </w:r>
       <w:r>
         <w:rPr>
-          <w:color w:val="282625"/>
+          <w:b/>
+          <w:color w:val="282625"/>
+          <w:highlight w:val="yellow"/>
           <w:lang w:val="es-AR"/>
         </w:rPr>
         <w:t xml:space="preserve"> no </w:t>
       </w:r>
       <w:r>
         <w:rPr>
-          <w:color w:val="282625"/>
+          <w:b/>
+          <w:color w:val="282625"/>
+          <w:highlight w:val="yellow"/>
           <w:lang w:val="es-AR"/>
         </w:rPr>
         <w:t xml:space="preserve"> hay que velar</w:t>
       </w:r>
       <w:r>
         <w:rPr>
-          <w:color w:val="282625"/>
+          <w:b/>
+          <w:color w:val="282625"/>
+          <w:highlight w:val="yellow"/>
           <w:lang w:val="es-AR"/>
         </w:rPr>
         <w:t xml:space="preserve"> solo</w:t>
       </w:r>
       <w:r>
         <w:rPr>
-          <w:color w:val="282625"/>
+          <w:b/>
+          <w:color w:val="282625"/>
+          <w:highlight w:val="yellow"/>
           <w:lang w:val="es-AR"/>
         </w:rPr>
         <w:t xml:space="preserve"> porque se cumplan derecho, sino también velar porque las distintas dimensiones que constituyen al niño desde nuestra gobernabilidad y desde nuestras posibilidades </w:t>
       </w:r>
       <w:r>
         <w:rPr>
-          <w:color w:val="282625"/>
+          <w:b/>
+          <w:color w:val="282625"/>
+          <w:highlight w:val="yellow"/>
           <w:lang w:val="es-AR"/>
         </w:rPr>
         <w:t>(</w:t>
       </w:r>
       <w:r>
         <w:rPr>
-          <w:color w:val="282625"/>
+          <w:b/>
+          <w:color w:val="282625"/>
+          <w:highlight w:val="yellow"/>
           <w:lang w:val="es-AR"/>
         </w:rPr>
         <w:t>que son muy escasas</w:t>
       </w:r>
       <w:r>
         <w:rPr>
-          <w:color w:val="282625"/>
+          <w:b/>
+          <w:color w:val="282625"/>
+          <w:highlight w:val="yellow"/>
           <w:lang w:val="es-AR"/>
         </w:rPr>
         <w:t>)</w:t>
       </w:r>
       <w:r>
         <w:rPr>
-          <w:color w:val="282625"/>
+          <w:b/>
+          <w:color w:val="282625"/>
+          <w:highlight w:val="yellow"/>
           <w:lang w:val="es-AR"/>
         </w:rPr>
         <w:t xml:space="preserve"> contribuir de alguna manera para que esas dimensiones que requieren afecto so</w:t>
       </w:r>
       <w:r>
         <w:rPr>
-          <w:color w:val="282625"/>
+          <w:b/>
+          <w:color w:val="282625"/>
+          <w:highlight w:val="yellow"/>
           <w:lang w:val="es-AR"/>
         </w:rPr>
         <w:t>ciabilización, educación salud, q</w:t>
       </w:r>
       <w:r>
         <w:rPr>
-          <w:color w:val="282625"/>
+          <w:b/>
+          <w:color w:val="282625"/>
+          <w:highlight w:val="yellow"/>
           <w:lang w:val="es-AR"/>
         </w:rPr>
         <w:t xml:space="preserve">ué son un montón, al lado de nuestras remuneración y posibilidades parece chico, pero muchas veces podemos llegar a ser decisivos </w:t>
       </w:r>
       <w:r>
         <w:rPr>
-          <w:color w:val="282625"/>
+          <w:b/>
+          <w:color w:val="282625"/>
+          <w:highlight w:val="yellow"/>
           <w:lang w:val="es-AR"/>
         </w:rPr>
         <w:t>en algunas de esas dimensiones. E</w:t>
       </w:r>
       <w:r>
         <w:rPr>
-          <w:color w:val="282625"/>
+          <w:b/>
+          <w:color w:val="282625"/>
+          <w:highlight w:val="yellow"/>
           <w:lang w:val="es-AR"/>
         </w:rPr>
         <w:t>so</w:t>
       </w:r>
       <w:r>
         <w:rPr>
-          <w:color w:val="282625"/>
+          <w:b/>
+          <w:color w:val="282625"/>
+          <w:highlight w:val="yellow"/>
           <w:lang w:val="es-AR"/>
         </w:rPr>
         <w:t>,</w:t>
       </w:r>
       <w:r>
         <w:rPr>
-          <w:color w:val="282625"/>
+          <w:b/>
+          <w:color w:val="282625"/>
+          <w:highlight w:val="yellow"/>
           <w:lang w:val="es-AR"/>
         </w:rPr>
         <w:t xml:space="preserve"> contribuir a que esas dimensiones que hacen </w:t>
       </w:r>
       <w:r>
         <w:rPr>
-          <w:color w:val="282625"/>
+          <w:b/>
+          <w:color w:val="282625"/>
+          <w:highlight w:val="yellow"/>
           <w:lang w:val="es-AR"/>
         </w:rPr>
         <w:t>a</w:t>
       </w:r>
       <w:r>
         <w:rPr>
-          <w:color w:val="282625"/>
+          <w:b/>
+          <w:color w:val="282625"/>
+          <w:highlight w:val="yellow"/>
           <w:lang w:val="es-AR"/>
         </w:rPr>
         <w:t xml:space="preserve">l cuidado integral y a las que podamos viabilizar las </w:t>
       </w:r>
       <w:r>
         <w:rPr>
-          <w:color w:val="282625"/>
-          <w:lang w:val="es-AR"/>
-        </w:rPr>
-        <w:t xml:space="preserve">viabilicemos. </w:t>
+          <w:b/>
+          <w:color w:val="282625"/>
+          <w:highlight w:val="yellow"/>
+          <w:lang w:val="es-AR"/>
+        </w:rPr>
+        <w:t>viabilicemos</w:t>
+      </w:r>
+      <w:r>
+        <w:rPr>
+          <w:b/>
+          <w:color w:val="282625"/>
+          <w:lang w:val="es-AR"/>
+        </w:rPr>
+        <w:t xml:space="preserve">. </w:t>
       </w:r>
     </w:p>
     <w:p>
@@ -2371,7 +2409,15 @@
           <w:color w:val="282625"/>
           <w:lang w:val="es-AR"/>
         </w:rPr>
-        <w:t>so me parece un delirio porque como te dije anteriormente son problemas no estructurados, entonces llevar a una campaña de vacunación a un niño que tiene fobia a las agujas por ejemplo no va a ser terapéutico</w:t>
+        <w:t xml:space="preserve">so me parece un delirio porque como te dije anteriormente son problemas no estructurados, entonces llevar a una campaña de vacunación a un niño que tiene </w:t>
+      </w:r>
+      <w:r>
+        <w:rPr>
+          <w:color w:val="282625"/>
+          <w:lang w:val="es-AR"/>
+        </w:rPr>
+        <w:lastRenderedPageBreak/>
+        <w:t>fobia a las agujas por ejemplo no va a ser terapéutico</w:t>
       </w:r>
       <w:r>
         <w:rPr>
@@ -2385,15 +2431,7 @@
           <w:color w:val="282625"/>
           <w:lang w:val="es-AR"/>
         </w:rPr>
-        <w:t xml:space="preserve"> Más allá de que el pibe se tenga que </w:t>
-      </w:r>
-      <w:r>
-        <w:rPr>
-          <w:color w:val="282625"/>
-          <w:lang w:val="es-AR"/>
-        </w:rPr>
-        <w:lastRenderedPageBreak/>
-        <w:t xml:space="preserve">vacunar, entonces vos ahí </w:t>
+        <w:t xml:space="preserve"> Más allá de que el pibe se tenga que vacunar, entonces vos ahí </w:t>
       </w:r>
       <w:proofErr w:type="spellStart"/>
       <w:r>
@@ -2747,7 +2785,15 @@
           <w:color w:val="282625"/>
           <w:lang w:val="es-AR"/>
         </w:rPr>
-        <w:t xml:space="preserve"> como también de trabajador social, analista o cualquier trabajo que esté en un ámbito en el cual trabajamos con derechos vulnerados, hay una tendencia muy negativa que tiende a poner al usuario en una posición de víctima yo le llamo "morbo profesional" he visto que muchas veces sucede que llega un usuario a un centro de salud o una clínica, y el profesional de turno ya sea psicólogo o trabajador social o muchas veces nosotros como acompañantes levantamos la oreja y como que hay un morbo profesional para escuchar las miserias, entonces me ha pasado como acompañante que llegó y habló con un niño , niña, y comienza a contarme cosas que yo pienso que incluso ni a un amigo le contaría estas cosas tan a la ligera, entonces siento que hay un manoseo institucional, sobre todo los pibes con cronograma 24 horas están acostumbrados a exponer sus miserias de una forma muy liviana, esa falta de valorar aunque no sé si es la palabra es valorar falta de su intimidad, pasa a ser información de dominio público porque se lo contó a todos sus acompañantes, y el problema </w:t>
+        <w:t xml:space="preserve"> como también de trabajador social, analista o cualquier trabajo que esté en un ámbito en el cual trabajamos con derechos vulnerados, hay una tendencia muy negativa que tiende a poner al usuario en una posición de víctima yo le llamo "morbo profesional" he visto que muchas veces sucede que llega un usuario a un centro de salud o una clínica, y el profesional de turno ya sea psicólogo o trabajador social o muchas veces nosotros como acompañantes levantamos la oreja y como que hay un morbo profesional para escuchar las miserias, entonces me ha pasado como acompañante que llegó y habló con un niño , niña, y comienza a contarme cosas que yo pienso que incluso ni a un amigo le contaría estas cosas tan a la ligera, entonces siento que hay un manoseo institucional, sobre todo los pibes con cronograma 24 horas están acostumbrados a exponer sus miserias de una forma muy liviana, esa falta de valorar aunque no sé si es la palabra es valorar falta de su intimidad, pasa a ser información de dominio público porque se lo contó a todos sus acompañantes, </w:t>
+      </w:r>
+      <w:bookmarkStart w:id="0" w:name="_GoBack"/>
+      <w:r>
+        <w:rPr>
+          <w:color w:val="282625"/>
+          <w:lang w:val="es-AR"/>
+        </w:rPr>
+        <w:t xml:space="preserve">y el problema </w:t>
       </w:r>
       <w:r>
         <w:rPr>
@@ -2796,7 +2842,15 @@
           <w:color w:val="282625"/>
           <w:lang w:val="es-AR"/>
         </w:rPr>
-        <w:t>la oreja d</w:t>
+        <w:t xml:space="preserve">la oreja </w:t>
+      </w:r>
+      <w:r>
+        <w:rPr>
+          <w:color w:val="282625"/>
+          <w:lang w:val="es-AR"/>
+        </w:rPr>
+        <w:lastRenderedPageBreak/>
+        <w:t>d</w:t>
       </w:r>
       <w:r>
         <w:rPr>
@@ -2810,15 +2864,7 @@
           <w:color w:val="282625"/>
           <w:lang w:val="es-AR"/>
         </w:rPr>
-        <w:t xml:space="preserve"> </w:t>
-      </w:r>
-      <w:r>
-        <w:rPr>
-          <w:color w:val="282625"/>
-          <w:lang w:val="es-AR"/>
-        </w:rPr>
-        <w:lastRenderedPageBreak/>
-        <w:t xml:space="preserve">víctima, </w:t>
+        <w:t xml:space="preserve"> víctima, </w:t>
       </w:r>
       <w:r>
         <w:rPr>
@@ -3040,6 +3086,58 @@
           <w:lang w:val="es-AR"/>
         </w:rPr>
         <w:t xml:space="preserve">ueno lo tomo como un usuario. </w:t>
+      </w:r>
+    </w:p>
+    <w:bookmarkEnd w:id="0"/>
+    <w:p>
+      <w:pPr>
+        <w:pStyle w:val="NormalWeb"/>
+        <w:shd w:val="clear" w:color="auto" w:fill="FFFFFF"/>
+        <w:spacing w:before="240" w:beforeAutospacing="0" w:after="0" w:afterAutospacing="0" w:line="360" w:lineRule="auto"/>
+        <w:jc w:val="both"/>
+        <w:rPr>
+          <w:color w:val="282625"/>
+          <w:lang w:val="es-AR"/>
+        </w:rPr>
+      </w:pPr>
+      <w:r>
+        <w:rPr>
+          <w:b/>
+          <w:color w:val="282625"/>
+          <w:lang w:val="es-AR"/>
+        </w:rPr>
+        <w:t>E</w:t>
+      </w:r>
+      <w:r>
+        <w:rPr>
+          <w:b/>
+          <w:color w:val="282625"/>
+          <w:lang w:val="es-AR"/>
+        </w:rPr>
+        <w:t>ntrevistadora:</w:t>
+      </w:r>
+      <w:r>
+        <w:rPr>
+          <w:color w:val="282625"/>
+          <w:lang w:val="es-AR"/>
+        </w:rPr>
+        <w:t xml:space="preserve"> ¿Cuáles </w:t>
+      </w:r>
+      <w:proofErr w:type="spellStart"/>
+      <w:r>
+        <w:rPr>
+          <w:color w:val="282625"/>
+          <w:lang w:val="es-AR"/>
+        </w:rPr>
+        <w:t>pensás</w:t>
+      </w:r>
+      <w:proofErr w:type="spellEnd"/>
+      <w:r>
+        <w:rPr>
+          <w:color w:val="282625"/>
+          <w:lang w:val="es-AR"/>
+        </w:rPr>
+        <w:t xml:space="preserve"> que son las funciones del acompañante?</w:t>
       </w:r>
     </w:p>
     <w:p>
@@ -3059,6 +3157,50 @@
           <w:color w:val="282625"/>
           <w:lang w:val="es-AR"/>
         </w:rPr>
+        <w:t>A</w:t>
+      </w:r>
+      <w:r>
+        <w:rPr>
+          <w:b/>
+          <w:color w:val="282625"/>
+          <w:lang w:val="es-AR"/>
+        </w:rPr>
+        <w:t>compañante</w:t>
+      </w:r>
+      <w:r>
+        <w:rPr>
+          <w:color w:val="282625"/>
+          <w:lang w:val="es-AR"/>
+        </w:rPr>
+        <w:t>: L</w:t>
+      </w:r>
+      <w:r>
+        <w:rPr>
+          <w:color w:val="282625"/>
+          <w:lang w:val="es-AR"/>
+        </w:rPr>
+        <w:t xml:space="preserve">a función del acompañante y vuelvo con lo que dije el acompañante no es un psicólogo, me quedo porque me gustó mucho la pregunta anterior y entiendo lo que vos me decís de qué los niños con los que laburamos en algún momento son y fueron vulnerados, por lo que fueron una </w:t>
+      </w:r>
+      <w:r>
+        <w:rPr>
+          <w:color w:val="282625"/>
+          <w:lang w:val="es-AR"/>
+        </w:rPr>
+        <w:t>víctima</w:t>
+      </w:r>
+      <w:r>
+        <w:rPr>
+          <w:color w:val="282625"/>
+          <w:lang w:val="es-AR"/>
+        </w:rPr>
+        <w:t xml:space="preserve">. </w:t>
+      </w:r>
+      <w:r>
+        <w:rPr>
+          <w:b/>
+          <w:color w:val="282625"/>
+          <w:lang w:val="es-AR"/>
+        </w:rPr>
         <w:t>E</w:t>
       </w:r>
       <w:r>
@@ -3067,30 +3209,265 @@
           <w:color w:val="282625"/>
           <w:lang w:val="es-AR"/>
         </w:rPr>
-        <w:t>ntrevistadora:</w:t>
-      </w:r>
-      <w:r>
-        <w:rPr>
-          <w:color w:val="282625"/>
-          <w:lang w:val="es-AR"/>
-        </w:rPr>
-        <w:t xml:space="preserve"> ¿Cuáles </w:t>
+        <w:t xml:space="preserve">ntonces si yo te conozco hace dos semanas y vos me </w:t>
       </w:r>
       <w:proofErr w:type="spellStart"/>
       <w:r>
         <w:rPr>
-          <w:color w:val="282625"/>
-          <w:lang w:val="es-AR"/>
-        </w:rPr>
-        <w:t>pensás</w:t>
+          <w:b/>
+          <w:color w:val="282625"/>
+          <w:lang w:val="es-AR"/>
+        </w:rPr>
+        <w:t>contás</w:t>
       </w:r>
       <w:proofErr w:type="spellEnd"/>
       <w:r>
         <w:rPr>
-          <w:color w:val="282625"/>
-          <w:lang w:val="es-AR"/>
-        </w:rPr>
-        <w:t xml:space="preserve"> que son las funciones del acompañante?</w:t>
+          <w:b/>
+          <w:color w:val="282625"/>
+          <w:lang w:val="es-AR"/>
+        </w:rPr>
+        <w:t xml:space="preserve"> tus miserias yo tengo que decirte que hay un espacio para trabajar esto y no soy yo, </w:t>
+      </w:r>
+      <w:r>
+        <w:rPr>
+          <w:color w:val="282625"/>
+          <w:lang w:val="es-AR"/>
+        </w:rPr>
+        <w:t xml:space="preserve">la función del acompañante tiene que ver, entiéndase </w:t>
+      </w:r>
+      <w:r>
+        <w:rPr>
+          <w:b/>
+          <w:color w:val="282625"/>
+          <w:lang w:val="es-AR"/>
+        </w:rPr>
+        <w:t>que acompañar es también formar un vínculo,</w:t>
+      </w:r>
+      <w:r>
+        <w:rPr>
+          <w:color w:val="282625"/>
+          <w:lang w:val="es-AR"/>
+        </w:rPr>
+        <w:t xml:space="preserve"> yo quizás estoy muy con el chip de la guardia que los vemos cada muerte de </w:t>
+      </w:r>
+      <w:r>
+        <w:rPr>
+          <w:color w:val="282625"/>
+          <w:lang w:val="es-AR"/>
+        </w:rPr>
+        <w:t>o</w:t>
+      </w:r>
+      <w:r>
+        <w:rPr>
+          <w:color w:val="282625"/>
+          <w:lang w:val="es-AR"/>
+        </w:rPr>
+        <w:t>bispo a los pibes, pero si vos formaste como acompañante un vínculo de 3 años con un pibe yo entiendo</w:t>
+      </w:r>
+      <w:r>
+        <w:rPr>
+          <w:color w:val="282625"/>
+          <w:lang w:val="es-AR"/>
+        </w:rPr>
+        <w:t xml:space="preserve"> </w:t>
+      </w:r>
+      <w:r>
+        <w:rPr>
+          <w:color w:val="282625"/>
+          <w:lang w:val="es-AR"/>
+        </w:rPr>
+        <w:t>y hasta me parece positivo</w:t>
+      </w:r>
+      <w:r>
+        <w:rPr>
+          <w:color w:val="282625"/>
+          <w:lang w:val="es-AR"/>
+        </w:rPr>
+        <w:t>,</w:t>
+      </w:r>
+      <w:r>
+        <w:rPr>
+          <w:color w:val="282625"/>
+          <w:lang w:val="es-AR"/>
+        </w:rPr>
+        <w:t xml:space="preserve"> algunas transferencias del niño para con vos</w:t>
+      </w:r>
+      <w:r>
+        <w:rPr>
+          <w:b/>
+          <w:color w:val="282625"/>
+          <w:lang w:val="es-AR"/>
+        </w:rPr>
+        <w:t xml:space="preserve">, ahora bien la función del acompañante tiene que ser </w:t>
+      </w:r>
+      <w:r>
+        <w:rPr>
+          <w:b/>
+          <w:color w:val="282625"/>
+          <w:lang w:val="es-AR"/>
+        </w:rPr>
+        <w:t>b</w:t>
+      </w:r>
+      <w:r>
+        <w:rPr>
+          <w:b/>
+          <w:color w:val="282625"/>
+          <w:lang w:val="es-AR"/>
+        </w:rPr>
+        <w:t>uscar estrategias para poder satisfacer las distintas dimensiones del niño q</w:t>
+      </w:r>
+      <w:r>
+        <w:rPr>
+          <w:b/>
+          <w:color w:val="282625"/>
+          <w:lang w:val="es-AR"/>
+        </w:rPr>
+        <w:t>ue hacen a un cuidado integral y</w:t>
+      </w:r>
+      <w:r>
+        <w:rPr>
+          <w:b/>
+          <w:color w:val="282625"/>
+          <w:lang w:val="es-AR"/>
+        </w:rPr>
+        <w:t xml:space="preserve"> eso constituiría al final del camino un proceso terapéutico.</w:t>
+      </w:r>
+      <w:r>
+        <w:rPr>
+          <w:color w:val="282625"/>
+          <w:lang w:val="es-AR"/>
+        </w:rPr>
+        <w:t xml:space="preserve"> </w:t>
+      </w:r>
+      <w:r>
+        <w:rPr>
+          <w:color w:val="282625"/>
+          <w:lang w:val="es-AR"/>
+        </w:rPr>
+        <w:t>E</w:t>
+      </w:r>
+      <w:r>
+        <w:rPr>
+          <w:color w:val="282625"/>
+          <w:lang w:val="es-AR"/>
+        </w:rPr>
+        <w:t>sas dimensiones las habíamos hablado anteriormente higiene, salud, sociabilidad, afecto también ya que el a</w:t>
+      </w:r>
+      <w:r>
+        <w:rPr>
+          <w:color w:val="282625"/>
+          <w:lang w:val="es-AR"/>
+        </w:rPr>
+        <w:t>fec</w:t>
+      </w:r>
+      <w:r>
+        <w:rPr>
+          <w:color w:val="282625"/>
+          <w:lang w:val="es-AR"/>
+        </w:rPr>
+        <w:t>to es una dimensión</w:t>
+      </w:r>
+      <w:r>
+        <w:rPr>
+          <w:color w:val="282625"/>
+          <w:lang w:val="es-AR"/>
+        </w:rPr>
+        <w:t xml:space="preserve"> que hace al cuidado integral</w:t>
+      </w:r>
+      <w:r>
+        <w:rPr>
+          <w:b/>
+          <w:color w:val="282625"/>
+          <w:lang w:val="es-AR"/>
+        </w:rPr>
+        <w:t>. P</w:t>
+      </w:r>
+      <w:r>
+        <w:rPr>
+          <w:b/>
+          <w:color w:val="282625"/>
+          <w:lang w:val="es-AR"/>
+        </w:rPr>
+        <w:t>ara mí también se tiene que ser cauteloso con el tema de la transferencia que se produce</w:t>
+      </w:r>
+      <w:r>
+        <w:rPr>
+          <w:b/>
+          <w:color w:val="282625"/>
+          <w:lang w:val="es-AR"/>
+        </w:rPr>
+        <w:t>,</w:t>
+      </w:r>
+      <w:r>
+        <w:rPr>
+          <w:b/>
+          <w:color w:val="282625"/>
+          <w:lang w:val="es-AR"/>
+        </w:rPr>
+        <w:t xml:space="preserve"> porque eso debe ser trabajado en un marco terapéutico que sea adecuado. </w:t>
+      </w:r>
+      <w:r>
+        <w:rPr>
+          <w:b/>
+          <w:color w:val="282625"/>
+          <w:lang w:val="es-AR"/>
+        </w:rPr>
+        <w:t>P</w:t>
+      </w:r>
+      <w:r>
+        <w:rPr>
+          <w:b/>
+          <w:color w:val="282625"/>
+          <w:lang w:val="es-AR"/>
+        </w:rPr>
+        <w:t>er</w:t>
+      </w:r>
+      <w:r>
+        <w:rPr>
+          <w:b/>
+          <w:color w:val="282625"/>
+          <w:lang w:val="es-AR"/>
+        </w:rPr>
+        <w:t>o si me preguntas en funciones y</w:t>
+      </w:r>
+      <w:r>
+        <w:rPr>
+          <w:b/>
+          <w:color w:val="282625"/>
+          <w:lang w:val="es-AR"/>
+        </w:rPr>
+        <w:t xml:space="preserve">o te diría eso, </w:t>
+      </w:r>
+      <w:r>
+        <w:rPr>
+          <w:b/>
+          <w:color w:val="282625"/>
+          <w:lang w:val="es-AR"/>
+        </w:rPr>
+        <w:t>b</w:t>
+      </w:r>
+      <w:r>
+        <w:rPr>
+          <w:b/>
+          <w:color w:val="282625"/>
+          <w:lang w:val="es-AR"/>
+        </w:rPr>
+        <w:t>uscar las estrategias que lleguen a que se satisfagan las necesidades del niño de distintos órdenes</w:t>
+      </w:r>
+      <w:r>
+        <w:rPr>
+          <w:color w:val="282625"/>
+          <w:lang w:val="es-AR"/>
+        </w:rPr>
+        <w:t xml:space="preserve">. Qué es medio ambicioso porque muchas veces no tenemos nada de recursos, pero </w:t>
+      </w:r>
+      <w:r>
+        <w:rPr>
+          <w:color w:val="282625"/>
+          <w:lang w:val="es-AR"/>
+        </w:rPr>
+        <w:t>se puede ¿sino para que estamos?</w:t>
       </w:r>
     </w:p>
     <w:p>
@@ -3110,50 +3487,7 @@
           <w:color w:val="282625"/>
           <w:lang w:val="es-AR"/>
         </w:rPr>
-        <w:t>A</w:t>
-      </w:r>
-      <w:r>
-        <w:rPr>
-          <w:b/>
-          <w:color w:val="282625"/>
-          <w:lang w:val="es-AR"/>
-        </w:rPr>
-        <w:t>compañante</w:t>
-      </w:r>
-      <w:r>
-        <w:rPr>
-          <w:color w:val="282625"/>
-          <w:lang w:val="es-AR"/>
-        </w:rPr>
-        <w:t>: L</w:t>
-      </w:r>
-      <w:r>
-        <w:rPr>
-          <w:color w:val="282625"/>
-          <w:lang w:val="es-AR"/>
-        </w:rPr>
-        <w:t xml:space="preserve">a función del acompañante y vuelvo con lo que dije el acompañante no es un psicólogo, me quedo porque me gustó mucho la pregunta anterior y entiendo lo que vos me decís de qué los niños con los que laburamos en algún momento son y fueron vulnerados, por lo que fueron una </w:t>
-      </w:r>
-      <w:r>
-        <w:rPr>
-          <w:color w:val="282625"/>
-          <w:lang w:val="es-AR"/>
-        </w:rPr>
-        <w:t>víctima</w:t>
-      </w:r>
-      <w:r>
-        <w:rPr>
-          <w:color w:val="282625"/>
-          <w:lang w:val="es-AR"/>
-        </w:rPr>
-        <w:t xml:space="preserve">. </w:t>
-      </w:r>
-      <w:r>
-        <w:rPr>
-          <w:b/>
-          <w:color w:val="282625"/>
-          <w:lang w:val="es-AR"/>
-        </w:rPr>
+        <w:lastRenderedPageBreak/>
         <w:t>E</w:t>
       </w:r>
       <w:r>
@@ -3162,265 +3496,28 @@
           <w:color w:val="282625"/>
           <w:lang w:val="es-AR"/>
         </w:rPr>
-        <w:t xml:space="preserve">ntonces si yo te conozco hace dos semanas y vos me </w:t>
-      </w:r>
-      <w:proofErr w:type="spellStart"/>
-      <w:r>
-        <w:rPr>
-          <w:b/>
-          <w:color w:val="282625"/>
-          <w:lang w:val="es-AR"/>
-        </w:rPr>
-        <w:t>contás</w:t>
-      </w:r>
-      <w:proofErr w:type="spellEnd"/>
-      <w:r>
-        <w:rPr>
-          <w:b/>
-          <w:color w:val="282625"/>
-          <w:lang w:val="es-AR"/>
-        </w:rPr>
-        <w:t xml:space="preserve"> tus miserias yo tengo que decirte que hay un espacio para trabajar esto y no soy yo, </w:t>
-      </w:r>
-      <w:r>
-        <w:rPr>
-          <w:color w:val="282625"/>
-          <w:lang w:val="es-AR"/>
-        </w:rPr>
-        <w:t xml:space="preserve">la función del acompañante tiene que ver, entiéndase </w:t>
-      </w:r>
-      <w:r>
-        <w:rPr>
-          <w:b/>
-          <w:color w:val="282625"/>
-          <w:lang w:val="es-AR"/>
-        </w:rPr>
-        <w:t>que acompañar es también formar un vínculo,</w:t>
-      </w:r>
-      <w:r>
-        <w:rPr>
-          <w:color w:val="282625"/>
-          <w:lang w:val="es-AR"/>
-        </w:rPr>
-        <w:t xml:space="preserve"> yo quizás estoy muy con el chip de la guardia que los vemos cada muerte de </w:t>
-      </w:r>
-      <w:r>
-        <w:rPr>
-          <w:color w:val="282625"/>
-          <w:lang w:val="es-AR"/>
-        </w:rPr>
-        <w:t>o</w:t>
-      </w:r>
-      <w:r>
-        <w:rPr>
-          <w:color w:val="282625"/>
-          <w:lang w:val="es-AR"/>
-        </w:rPr>
-        <w:t>bispo a los pibes, pero si vos formaste como acompañante un vínculo de 3 años con un pibe yo entiendo</w:t>
-      </w:r>
-      <w:r>
-        <w:rPr>
-          <w:color w:val="282625"/>
-          <w:lang w:val="es-AR"/>
-        </w:rPr>
-        <w:t xml:space="preserve"> </w:t>
-      </w:r>
-      <w:r>
-        <w:rPr>
-          <w:color w:val="282625"/>
-          <w:lang w:val="es-AR"/>
-        </w:rPr>
-        <w:t>y hasta me parece positivo</w:t>
-      </w:r>
-      <w:r>
-        <w:rPr>
-          <w:color w:val="282625"/>
-          <w:lang w:val="es-AR"/>
-        </w:rPr>
-        <w:t>,</w:t>
-      </w:r>
-      <w:r>
-        <w:rPr>
-          <w:color w:val="282625"/>
-          <w:lang w:val="es-AR"/>
-        </w:rPr>
-        <w:t xml:space="preserve"> algunas transferencias del niño para con vos</w:t>
-      </w:r>
-      <w:r>
-        <w:rPr>
-          <w:b/>
-          <w:color w:val="282625"/>
-          <w:lang w:val="es-AR"/>
-        </w:rPr>
-        <w:t xml:space="preserve">, ahora bien la función del acompañante tiene que ser </w:t>
-      </w:r>
-      <w:r>
-        <w:rPr>
-          <w:b/>
-          <w:color w:val="282625"/>
-          <w:lang w:val="es-AR"/>
-        </w:rPr>
-        <w:t>b</w:t>
-      </w:r>
-      <w:r>
-        <w:rPr>
-          <w:b/>
-          <w:color w:val="282625"/>
-          <w:lang w:val="es-AR"/>
-        </w:rPr>
-        <w:t>uscar estrategias para poder satisfacer las distintas dimensiones del niño q</w:t>
-      </w:r>
-      <w:r>
-        <w:rPr>
-          <w:b/>
-          <w:color w:val="282625"/>
-          <w:lang w:val="es-AR"/>
-        </w:rPr>
-        <w:t>ue hacen a un cuidado integral y</w:t>
-      </w:r>
-      <w:r>
-        <w:rPr>
-          <w:b/>
-          <w:color w:val="282625"/>
-          <w:lang w:val="es-AR"/>
-        </w:rPr>
-        <w:t xml:space="preserve"> eso constituiría al final del camino un proceso terapéutico.</w:t>
-      </w:r>
-      <w:r>
-        <w:rPr>
-          <w:color w:val="282625"/>
-          <w:lang w:val="es-AR"/>
-        </w:rPr>
-        <w:t xml:space="preserve"> </w:t>
-      </w:r>
-      <w:r>
-        <w:rPr>
-          <w:color w:val="282625"/>
-          <w:lang w:val="es-AR"/>
-        </w:rPr>
-        <w:t>E</w:t>
-      </w:r>
-      <w:r>
-        <w:rPr>
-          <w:color w:val="282625"/>
-          <w:lang w:val="es-AR"/>
-        </w:rPr>
-        <w:t>sas dimensiones las habíamos hablado anteriormente higiene, salud, sociabilidad, afecto también ya que el a</w:t>
-      </w:r>
-      <w:r>
-        <w:rPr>
-          <w:color w:val="282625"/>
-          <w:lang w:val="es-AR"/>
-        </w:rPr>
-        <w:t>fec</w:t>
-      </w:r>
-      <w:r>
-        <w:rPr>
-          <w:color w:val="282625"/>
-          <w:lang w:val="es-AR"/>
-        </w:rPr>
-        <w:t>to es una dimensión</w:t>
-      </w:r>
-      <w:r>
-        <w:rPr>
-          <w:color w:val="282625"/>
-          <w:lang w:val="es-AR"/>
-        </w:rPr>
-        <w:t xml:space="preserve"> que hace al cuidado integral</w:t>
-      </w:r>
-      <w:r>
-        <w:rPr>
-          <w:b/>
-          <w:color w:val="282625"/>
-          <w:lang w:val="es-AR"/>
-        </w:rPr>
-        <w:t>. P</w:t>
-      </w:r>
-      <w:r>
-        <w:rPr>
-          <w:b/>
-          <w:color w:val="282625"/>
-          <w:lang w:val="es-AR"/>
-        </w:rPr>
-        <w:t>ara mí también se tiene que ser cauteloso con el tema de la transferencia que se produce</w:t>
-      </w:r>
-      <w:r>
-        <w:rPr>
-          <w:b/>
-          <w:color w:val="282625"/>
-          <w:lang w:val="es-AR"/>
-        </w:rPr>
-        <w:t>,</w:t>
-      </w:r>
-      <w:r>
-        <w:rPr>
-          <w:b/>
-          <w:color w:val="282625"/>
-          <w:lang w:val="es-AR"/>
-        </w:rPr>
-        <w:t xml:space="preserve"> porque eso debe ser trabajado en un marco terapéutico que sea adecuado. </w:t>
-      </w:r>
-      <w:r>
-        <w:rPr>
-          <w:b/>
-          <w:color w:val="282625"/>
-          <w:lang w:val="es-AR"/>
-        </w:rPr>
-        <w:t>P</w:t>
-      </w:r>
-      <w:r>
-        <w:rPr>
-          <w:b/>
-          <w:color w:val="282625"/>
-          <w:lang w:val="es-AR"/>
-        </w:rPr>
-        <w:t>er</w:t>
-      </w:r>
-      <w:r>
-        <w:rPr>
-          <w:b/>
-          <w:color w:val="282625"/>
-          <w:lang w:val="es-AR"/>
-        </w:rPr>
-        <w:t>o si me preguntas en funciones y</w:t>
-      </w:r>
-      <w:r>
-        <w:rPr>
-          <w:b/>
-          <w:color w:val="282625"/>
-          <w:lang w:val="es-AR"/>
-        </w:rPr>
-        <w:t xml:space="preserve">o te diría eso, </w:t>
-      </w:r>
-      <w:r>
-        <w:rPr>
-          <w:b/>
-          <w:color w:val="282625"/>
-          <w:lang w:val="es-AR"/>
-        </w:rPr>
-        <w:t>b</w:t>
-      </w:r>
-      <w:r>
-        <w:rPr>
-          <w:b/>
-          <w:color w:val="282625"/>
-          <w:lang w:val="es-AR"/>
-        </w:rPr>
-        <w:t>uscar las estrategias que lleguen a que se satisfagan las necesidades del niño de distintos órdenes</w:t>
-      </w:r>
-      <w:r>
-        <w:rPr>
-          <w:color w:val="282625"/>
-          <w:lang w:val="es-AR"/>
-        </w:rPr>
-        <w:t xml:space="preserve">. Qué es medio ambicioso porque muchas veces no tenemos nada de recursos, pero </w:t>
-      </w:r>
-      <w:r>
-        <w:rPr>
-          <w:color w:val="282625"/>
-          <w:lang w:val="es-AR"/>
-        </w:rPr>
-        <w:t>se puede ¿sino para que estamos?</w:t>
+        <w:t>ntrevistadora:</w:t>
+      </w:r>
+      <w:r>
+        <w:rPr>
+          <w:color w:val="282625"/>
+          <w:lang w:val="es-AR"/>
+        </w:rPr>
+        <w:t xml:space="preserve"> ¿y en relación al acompañamiento </w:t>
+      </w:r>
+      <w:r>
+        <w:rPr>
+          <w:color w:val="282625"/>
+          <w:lang w:val="es-AR"/>
+        </w:rPr>
+        <w:t>c</w:t>
+      </w:r>
+      <w:r>
+        <w:rPr>
+          <w:color w:val="282625"/>
+          <w:lang w:val="es-AR"/>
+        </w:rPr>
+        <w:t>uáles son los límites y las posibilidades que se presentan en la práctica?</w:t>
       </w:r>
     </w:p>
     <w:p>
@@ -3440,37 +3537,145 @@
           <w:color w:val="282625"/>
           <w:lang w:val="es-AR"/>
         </w:rPr>
-        <w:lastRenderedPageBreak/>
+        <w:t>Acompañante:</w:t>
+      </w:r>
+      <w:r>
+        <w:rPr>
+          <w:color w:val="282625"/>
+          <w:lang w:val="es-AR"/>
+        </w:rPr>
+        <w:t xml:space="preserve"> te diría que los límites son todos y las posibilidades ninguna (ríe) pero no me gusta la escuela fatalista, te diría que los límites de la tarea del acompañante es de alguna forma ficticio, no he encontrado en la mejor manera de plantearlo, no es ficticio pero es ficticio en la medida que qué es un proceso que está sujeto a la remuneración por qué es un trabajo, y está sujeto entonces a una política pública que es finita, porque eso a los 18 en el 90% de los casos, </w:t>
+      </w:r>
+      <w:r>
+        <w:rPr>
+          <w:color w:val="282625"/>
+          <w:lang w:val="es-AR"/>
+        </w:rPr>
+        <w:t>a</w:t>
+      </w:r>
+      <w:r>
+        <w:rPr>
+          <w:color w:val="282625"/>
+          <w:lang w:val="es-AR"/>
+        </w:rPr>
+        <w:t xml:space="preserve"> los 18</w:t>
+      </w:r>
+      <w:r>
+        <w:rPr>
+          <w:color w:val="282625"/>
+          <w:lang w:val="es-AR"/>
+        </w:rPr>
+        <w:t xml:space="preserve"> años </w:t>
+      </w:r>
+      <w:r>
+        <w:rPr>
+          <w:color w:val="282625"/>
+          <w:lang w:val="es-AR"/>
+        </w:rPr>
+        <w:t xml:space="preserve">se agota. </w:t>
+      </w:r>
+      <w:r>
+        <w:rPr>
+          <w:color w:val="282625"/>
+          <w:lang w:val="es-AR"/>
+        </w:rPr>
         <w:t>E</w:t>
       </w:r>
       <w:r>
         <w:rPr>
-          <w:b/>
-          <w:color w:val="282625"/>
-          <w:lang w:val="es-AR"/>
-        </w:rPr>
-        <w:t>ntrevistadora:</w:t>
-      </w:r>
-      <w:r>
-        <w:rPr>
-          <w:color w:val="282625"/>
-          <w:lang w:val="es-AR"/>
-        </w:rPr>
-        <w:t xml:space="preserve"> ¿y en relación al acompañamiento </w:t>
-      </w:r>
-      <w:r>
-        <w:rPr>
-          <w:color w:val="282625"/>
-          <w:lang w:val="es-AR"/>
-        </w:rPr>
-        <w:t>c</w:t>
-      </w:r>
-      <w:r>
-        <w:rPr>
-          <w:color w:val="282625"/>
-          <w:lang w:val="es-AR"/>
-        </w:rPr>
-        <w:t>uáles son los límites y las posibilidades que se presentan en la práctica?</w:t>
+          <w:color w:val="282625"/>
+          <w:lang w:val="es-AR"/>
+        </w:rPr>
+        <w:t xml:space="preserve">ntonces como límite vos </w:t>
+      </w:r>
+      <w:proofErr w:type="spellStart"/>
+      <w:r>
+        <w:rPr>
+          <w:color w:val="282625"/>
+          <w:lang w:val="es-AR"/>
+        </w:rPr>
+        <w:t>tenés</w:t>
+      </w:r>
+      <w:proofErr w:type="spellEnd"/>
+      <w:r>
+        <w:rPr>
+          <w:color w:val="282625"/>
+          <w:lang w:val="es-AR"/>
+        </w:rPr>
+        <w:t xml:space="preserve"> un plazo de tiempo, por </w:t>
+      </w:r>
+      <w:r>
+        <w:rPr>
+          <w:color w:val="282625"/>
+          <w:lang w:val="es-AR"/>
+        </w:rPr>
+        <w:t>ejemplo,</w:t>
+      </w:r>
+      <w:r>
+        <w:rPr>
+          <w:color w:val="282625"/>
+          <w:lang w:val="es-AR"/>
+        </w:rPr>
+        <w:t xml:space="preserve"> con un acompañamiento de un pibe de 16 años vos </w:t>
+      </w:r>
+      <w:proofErr w:type="spellStart"/>
+      <w:r>
+        <w:rPr>
+          <w:color w:val="282625"/>
+          <w:lang w:val="es-AR"/>
+        </w:rPr>
+        <w:t>tenés</w:t>
+      </w:r>
+      <w:proofErr w:type="spellEnd"/>
+      <w:r>
+        <w:rPr>
+          <w:color w:val="282625"/>
+          <w:lang w:val="es-AR"/>
+        </w:rPr>
+        <w:t xml:space="preserve"> un plazo de 2 años en el mejor de los casos</w:t>
+      </w:r>
+      <w:r>
+        <w:rPr>
+          <w:color w:val="282625"/>
+          <w:lang w:val="es-AR"/>
+        </w:rPr>
+        <w:t>,</w:t>
+      </w:r>
+      <w:r>
+        <w:rPr>
+          <w:color w:val="282625"/>
+          <w:lang w:val="es-AR"/>
+        </w:rPr>
+        <w:t xml:space="preserve"> porque te pueden limpiar antes, para lograr satisfacer esas dimensiones de las que te hablé que hacen al cuidado integral</w:t>
+      </w:r>
+      <w:r>
+        <w:rPr>
+          <w:color w:val="282625"/>
+          <w:lang w:val="es-AR"/>
+        </w:rPr>
+        <w:t>.</w:t>
+      </w:r>
+      <w:r>
+        <w:rPr>
+          <w:color w:val="282625"/>
+          <w:lang w:val="es-AR"/>
+        </w:rPr>
+        <w:t xml:space="preserve"> </w:t>
+      </w:r>
+      <w:r>
+        <w:rPr>
+          <w:b/>
+          <w:color w:val="282625"/>
+          <w:lang w:val="es-AR"/>
+        </w:rPr>
+        <w:t>Pero además no generar una dependencia, qué es lo que nos pasa con muchos pibes qué bueno vos conoces, pibe de 19 años 20 años que no tienen amigos y sus acompañantes son sus amigos, eso es un límite de nuestro trabajo cuando se desdibujan los límites del acompañamiento.</w:t>
+      </w:r>
+      <w:r>
+        <w:rPr>
+          <w:color w:val="282625"/>
+          <w:lang w:val="es-AR"/>
+        </w:rPr>
+        <w:t xml:space="preserve"> </w:t>
       </w:r>
     </w:p>
     <w:p>
@@ -3490,56 +3695,78 @@
           <w:color w:val="282625"/>
           <w:lang w:val="es-AR"/>
         </w:rPr>
-        <w:t>Acompañante:</w:t>
-      </w:r>
-      <w:r>
-        <w:rPr>
-          <w:color w:val="282625"/>
-          <w:lang w:val="es-AR"/>
-        </w:rPr>
-        <w:t xml:space="preserve"> te diría que los límites son todos y las posibilidades ninguna (ríe) pero no me gusta la escuela fatalista, te diría que los límites de la tarea del acompañante es de alguna forma ficticio, no he encontrado en la mejor manera de plantearlo, no es ficticio pero es ficticio en la medida que qué es un proceso que está sujeto a la remuneración por qué es un trabajo, y está sujeto entonces a una política pública que es finita, porque eso a los 18 en el 90% de los casos, </w:t>
-      </w:r>
-      <w:r>
-        <w:rPr>
-          <w:color w:val="282625"/>
-          <w:lang w:val="es-AR"/>
-        </w:rPr>
-        <w:t>a</w:t>
-      </w:r>
-      <w:r>
-        <w:rPr>
-          <w:color w:val="282625"/>
-          <w:lang w:val="es-AR"/>
-        </w:rPr>
-        <w:t xml:space="preserve"> los 18</w:t>
-      </w:r>
-      <w:r>
-        <w:rPr>
-          <w:color w:val="282625"/>
-          <w:lang w:val="es-AR"/>
-        </w:rPr>
-        <w:t xml:space="preserve"> años </w:t>
-      </w:r>
-      <w:r>
-        <w:rPr>
-          <w:color w:val="282625"/>
-          <w:lang w:val="es-AR"/>
-        </w:rPr>
-        <w:t xml:space="preserve">se agota. </w:t>
-      </w:r>
-      <w:r>
-        <w:rPr>
-          <w:color w:val="282625"/>
-          <w:lang w:val="es-AR"/>
-        </w:rPr>
         <w:t>E</w:t>
       </w:r>
       <w:r>
         <w:rPr>
-          <w:color w:val="282625"/>
-          <w:lang w:val="es-AR"/>
-        </w:rPr>
-        <w:t xml:space="preserve">ntonces como límite vos </w:t>
+          <w:b/>
+          <w:color w:val="282625"/>
+          <w:lang w:val="es-AR"/>
+        </w:rPr>
+        <w:t>ntrevistadora:</w:t>
+      </w:r>
+      <w:r>
+        <w:rPr>
+          <w:color w:val="282625"/>
+          <w:lang w:val="es-AR"/>
+        </w:rPr>
+        <w:t xml:space="preserve"> </w:t>
+      </w:r>
+      <w:r>
+        <w:rPr>
+          <w:color w:val="282625"/>
+          <w:lang w:val="es-AR"/>
+        </w:rPr>
+        <w:t>C</w:t>
+      </w:r>
+      <w:r>
+        <w:rPr>
+          <w:color w:val="282625"/>
+          <w:lang w:val="es-AR"/>
+        </w:rPr>
+        <w:t xml:space="preserve">laro la distancia necesaria entre generar un vínculo que sea empático y que se produzca una mínima transferencia para poder ahí elaborar algunas cuestiones, pero también una distancia necesaria </w:t>
+      </w:r>
+      <w:r>
+        <w:rPr>
+          <w:color w:val="282625"/>
+          <w:lang w:val="es-AR"/>
+        </w:rPr>
+        <w:t xml:space="preserve">para </w:t>
+      </w:r>
+      <w:r>
+        <w:rPr>
+          <w:color w:val="282625"/>
+          <w:lang w:val="es-AR"/>
+        </w:rPr>
+        <w:t xml:space="preserve">enmarcar que soy tu acompañante. </w:t>
+      </w:r>
+      <w:r>
+        <w:rPr>
+          <w:color w:val="282625"/>
+          <w:lang w:val="es-AR"/>
+        </w:rPr>
+        <w:t>M</w:t>
+      </w:r>
+      <w:r>
+        <w:rPr>
+          <w:color w:val="282625"/>
+          <w:lang w:val="es-AR"/>
+        </w:rPr>
+        <w:t xml:space="preserve">e sucedía siempre que iba a </w:t>
+      </w:r>
+      <w:r>
+        <w:rPr>
+          <w:color w:val="282625"/>
+          <w:lang w:val="es-AR"/>
+        </w:rPr>
+        <w:t>u</w:t>
+      </w:r>
+      <w:r>
+        <w:rPr>
+          <w:color w:val="282625"/>
+          <w:lang w:val="es-AR"/>
+        </w:rPr>
+        <w:t xml:space="preserve">na institución y el niño qué acompañaba decía vos </w:t>
       </w:r>
       <w:proofErr w:type="spellStart"/>
       <w:r>
@@ -3547,7 +3774,7 @@
           <w:color w:val="282625"/>
           <w:lang w:val="es-AR"/>
         </w:rPr>
-        <w:t>tenés</w:t>
+        <w:t>sos</w:t>
       </w:r>
       <w:proofErr w:type="spellEnd"/>
       <w:r>
@@ -3555,80 +3782,37 @@
           <w:color w:val="282625"/>
           <w:lang w:val="es-AR"/>
         </w:rPr>
-        <w:t xml:space="preserve"> un plazo de tiempo, por </w:t>
-      </w:r>
-      <w:r>
-        <w:rPr>
-          <w:color w:val="282625"/>
-          <w:lang w:val="es-AR"/>
-        </w:rPr>
-        <w:t>ejemplo,</w:t>
-      </w:r>
-      <w:r>
-        <w:rPr>
-          <w:color w:val="282625"/>
-          <w:lang w:val="es-AR"/>
-        </w:rPr>
-        <w:t xml:space="preserve"> con un acompañamiento de un pibe de 16 años vos </w:t>
-      </w:r>
-      <w:proofErr w:type="spellStart"/>
-      <w:r>
-        <w:rPr>
-          <w:color w:val="282625"/>
-          <w:lang w:val="es-AR"/>
-        </w:rPr>
-        <w:t>tenés</w:t>
-      </w:r>
-      <w:proofErr w:type="spellEnd"/>
-      <w:r>
-        <w:rPr>
-          <w:color w:val="282625"/>
-          <w:lang w:val="es-AR"/>
-        </w:rPr>
-        <w:t xml:space="preserve"> un plazo de 2 años en el mejor de los casos</w:t>
-      </w:r>
-      <w:r>
-        <w:rPr>
-          <w:color w:val="282625"/>
-          <w:lang w:val="es-AR"/>
-        </w:rPr>
-        <w:t>,</w:t>
-      </w:r>
-      <w:r>
-        <w:rPr>
-          <w:color w:val="282625"/>
-          <w:lang w:val="es-AR"/>
-        </w:rPr>
-        <w:t xml:space="preserve"> porque te pueden limpiar antes, para lograr satisfacer esas dimensiones de las que te hablé que hacen al cuidado integral</w:t>
-      </w:r>
-      <w:r>
-        <w:rPr>
-          <w:color w:val="282625"/>
-          <w:lang w:val="es-AR"/>
-        </w:rPr>
-        <w:t>.</w:t>
-      </w:r>
-      <w:r>
-        <w:rPr>
-          <w:color w:val="282625"/>
-          <w:lang w:val="es-AR"/>
-        </w:rPr>
-        <w:t xml:space="preserve"> </w:t>
-      </w:r>
-      <w:r>
-        <w:rPr>
-          <w:b/>
-          <w:color w:val="282625"/>
-          <w:lang w:val="es-AR"/>
-        </w:rPr>
-        <w:t>Pero además no generar una dependencia, qué es lo que nos pasa con muchos pibes qué bueno vos conoces, pibe de 19 años 20 años que no tienen amigos y sus acompañantes son sus amigos, eso es un límite de nuestro trabajo cuando se desdibujan los límites del acompañamiento.</w:t>
-      </w:r>
-      <w:r>
-        <w:rPr>
-          <w:color w:val="282625"/>
-          <w:lang w:val="es-AR"/>
-        </w:rPr>
-        <w:t xml:space="preserve"> </w:t>
+        <w:t xml:space="preserve"> mi acompañante y no </w:t>
+      </w:r>
+      <w:proofErr w:type="gramStart"/>
+      <w:r>
+        <w:rPr>
+          <w:color w:val="282625"/>
+          <w:lang w:val="es-AR"/>
+        </w:rPr>
+        <w:t>podes</w:t>
+      </w:r>
+      <w:proofErr w:type="gramEnd"/>
+      <w:r>
+        <w:rPr>
+          <w:color w:val="282625"/>
+          <w:lang w:val="es-AR"/>
+        </w:rPr>
+        <w:t xml:space="preserve"> hablar con tal, ahí tenía que marcar que yo eres un cuerpo aparte y que si querí</w:t>
+      </w:r>
+      <w:r>
+        <w:rPr>
+          <w:color w:val="282625"/>
+          <w:lang w:val="es-AR"/>
+        </w:rPr>
+        <w:t>a y era mi deseo podía hablar. E</w:t>
+      </w:r>
+      <w:r>
+        <w:rPr>
+          <w:color w:val="282625"/>
+          <w:lang w:val="es-AR"/>
+        </w:rPr>
+        <w:t xml:space="preserve">s muy difícil al límite, es una línea muy fina. </w:t>
       </w:r>
     </w:p>
     <w:p>
@@ -3638,143 +3822,6 @@
         <w:spacing w:before="240" w:beforeAutospacing="0" w:after="0" w:afterAutospacing="0" w:line="360" w:lineRule="auto"/>
         <w:jc w:val="both"/>
         <w:rPr>
-          <w:color w:val="282625"/>
-          <w:lang w:val="es-AR"/>
-        </w:rPr>
-      </w:pPr>
-      <w:r>
-        <w:rPr>
-          <w:b/>
-          <w:color w:val="282625"/>
-          <w:lang w:val="es-AR"/>
-        </w:rPr>
-        <w:t>E</w:t>
-      </w:r>
-      <w:r>
-        <w:rPr>
-          <w:b/>
-          <w:color w:val="282625"/>
-          <w:lang w:val="es-AR"/>
-        </w:rPr>
-        <w:t>ntrevistadora:</w:t>
-      </w:r>
-      <w:r>
-        <w:rPr>
-          <w:color w:val="282625"/>
-          <w:lang w:val="es-AR"/>
-        </w:rPr>
-        <w:t xml:space="preserve"> </w:t>
-      </w:r>
-      <w:r>
-        <w:rPr>
-          <w:color w:val="282625"/>
-          <w:lang w:val="es-AR"/>
-        </w:rPr>
-        <w:t>C</w:t>
-      </w:r>
-      <w:r>
-        <w:rPr>
-          <w:color w:val="282625"/>
-          <w:lang w:val="es-AR"/>
-        </w:rPr>
-        <w:t xml:space="preserve">laro la distancia necesaria entre generar un vínculo que sea empático y que se produzca una mínima transferencia para poder ahí elaborar algunas cuestiones, pero también una distancia necesaria </w:t>
-      </w:r>
-      <w:r>
-        <w:rPr>
-          <w:color w:val="282625"/>
-          <w:lang w:val="es-AR"/>
-        </w:rPr>
-        <w:t xml:space="preserve">para </w:t>
-      </w:r>
-      <w:r>
-        <w:rPr>
-          <w:color w:val="282625"/>
-          <w:lang w:val="es-AR"/>
-        </w:rPr>
-        <w:t xml:space="preserve">enmarcar que soy tu acompañante. </w:t>
-      </w:r>
-      <w:r>
-        <w:rPr>
-          <w:color w:val="282625"/>
-          <w:lang w:val="es-AR"/>
-        </w:rPr>
-        <w:t>M</w:t>
-      </w:r>
-      <w:r>
-        <w:rPr>
-          <w:color w:val="282625"/>
-          <w:lang w:val="es-AR"/>
-        </w:rPr>
-        <w:t xml:space="preserve">e sucedía siempre que iba a </w:t>
-      </w:r>
-      <w:r>
-        <w:rPr>
-          <w:color w:val="282625"/>
-          <w:lang w:val="es-AR"/>
-        </w:rPr>
-        <w:t>u</w:t>
-      </w:r>
-      <w:r>
-        <w:rPr>
-          <w:color w:val="282625"/>
-          <w:lang w:val="es-AR"/>
-        </w:rPr>
-        <w:t xml:space="preserve">na institución y el niño qué acompañaba decía vos </w:t>
-      </w:r>
-      <w:proofErr w:type="spellStart"/>
-      <w:r>
-        <w:rPr>
-          <w:color w:val="282625"/>
-          <w:lang w:val="es-AR"/>
-        </w:rPr>
-        <w:t>sos</w:t>
-      </w:r>
-      <w:proofErr w:type="spellEnd"/>
-      <w:r>
-        <w:rPr>
-          <w:color w:val="282625"/>
-          <w:lang w:val="es-AR"/>
-        </w:rPr>
-        <w:t xml:space="preserve"> mi acompañante y no </w:t>
-      </w:r>
-      <w:proofErr w:type="gramStart"/>
-      <w:r>
-        <w:rPr>
-          <w:color w:val="282625"/>
-          <w:lang w:val="es-AR"/>
-        </w:rPr>
-        <w:t>podes</w:t>
-      </w:r>
-      <w:proofErr w:type="gramEnd"/>
-      <w:r>
-        <w:rPr>
-          <w:color w:val="282625"/>
-          <w:lang w:val="es-AR"/>
-        </w:rPr>
-        <w:t xml:space="preserve"> hablar con tal, ahí tenía que marcar que yo eres un cuerpo aparte y que si querí</w:t>
-      </w:r>
-      <w:r>
-        <w:rPr>
-          <w:color w:val="282625"/>
-          <w:lang w:val="es-AR"/>
-        </w:rPr>
-        <w:t>a y era mi deseo podía hablar. E</w:t>
-      </w:r>
-      <w:r>
-        <w:rPr>
-          <w:color w:val="282625"/>
-          <w:lang w:val="es-AR"/>
-        </w:rPr>
-        <w:t xml:space="preserve">s muy difícil al límite, es una línea muy fina. </w:t>
-      </w:r>
-    </w:p>
-    <w:p>
-      <w:pPr>
-        <w:pStyle w:val="NormalWeb"/>
-        <w:shd w:val="clear" w:color="auto" w:fill="FFFFFF"/>
-        <w:spacing w:before="240" w:beforeAutospacing="0" w:after="0" w:afterAutospacing="0" w:line="360" w:lineRule="auto"/>
-        <w:jc w:val="both"/>
-        <w:rPr>
           <w:b/>
           <w:color w:val="282625"/>
           <w:shd w:val="clear" w:color="auto" w:fill="FFFFFF"/>
@@ -4051,15 +4098,7 @@
           <w:color w:val="282625"/>
           <w:lang w:val="es-AR"/>
         </w:rPr>
-        <w:t xml:space="preserve">s que las posibilidades son muy grandes y hay límites que no sólo son como personas y trabajadores y recursos, sino que los límites tienen más que ver en cómo está direccionada esta política pública que hoy para mí es deficiente. </w:t>
-      </w:r>
-      <w:r>
-        <w:rPr>
-          <w:b/>
-          <w:color w:val="282625"/>
-          <w:lang w:val="es-AR"/>
-        </w:rPr>
-        <w:t xml:space="preserve"> </w:t>
+        <w:t xml:space="preserve">s que las posibilidades son muy grandes y hay límites que no sólo son como personas y trabajadores y recursos, sino que los límites tienen más que ver en cómo está direccionada esta política pública que hoy para mí es deficiente.  </w:t>
       </w:r>
       <w:r>
         <w:rPr>

</xml_diff>